<commit_message>
Updated Software Requirement Specification.docx
</commit_message>
<xml_diff>
--- a/CSPROJ/Documents/Software Requirement Specification.docx
+++ b/CSPROJ/Documents/Software Requirement Specification.docx
@@ -95,7 +95,7 @@
           </mc:Choice>
           <mc:Fallback>
             <w:pict>
-              <v:group w14:anchorId="10BA4225" id="Group 3338" o:spid="_x0000_s1026" style="width:470.9pt;height:4.45pt;mso-position-horizontal-relative:char;mso-position-vertical-relative:line" coordsize="59801,563" o:gfxdata="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">
+              <v:group w14:anchorId="5E0F3343" id="Group 3338" o:spid="_x0000_s1026" style="width:470.9pt;height:4.45pt;mso-position-horizontal-relative:char;mso-position-vertical-relative:line" coordsize="59801,563" o:gfxdata="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">
                 <v:shape id="Shape 4849" o:spid="_x0000_s1027" style="position:absolute;width:59801;height:563;visibility:visible;mso-wrap-style:square;v-text-anchor:top" coordsize="5980176,56388" o:gfxdata="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" path="m,l5980176,r,56388l,56388,,e" fillcolor="black" stroked="f" strokeweight="0">
                   <v:stroke miterlimit="83231f" joinstyle="miter"/>
                   <v:path arrowok="t" textboxrect="0,0,5980176,56388"/>
@@ -390,8 +390,6 @@
         </w:rPr>
         <w:t>fication for Faculty Loading System.</w:t>
       </w:r>
-      <w:bookmarkStart w:id="0" w:name="_GoBack"/>
-      <w:bookmarkEnd w:id="0"/>
     </w:p>
     <w:p>
       <w:pPr>
@@ -403,12 +401,12 @@
         <w:spacing w:after="3" w:line="577" w:lineRule="auto"/>
         <w:ind w:left="-5"/>
       </w:pPr>
-      <w:bookmarkStart w:id="1" w:name="_Toc467694377"/>
+      <w:bookmarkStart w:id="0" w:name="_Toc467694377"/>
       <w:r>
         <w:lastRenderedPageBreak/>
         <w:t>Table of Contents</w:t>
       </w:r>
-      <w:bookmarkEnd w:id="1"/>
+      <w:bookmarkEnd w:id="0"/>
       <w:r>
         <w:t xml:space="preserve"> </w:t>
       </w:r>
@@ -3419,11 +3417,11 @@
         <w:spacing w:after="0"/>
         <w:ind w:left="-5"/>
       </w:pPr>
-      <w:bookmarkStart w:id="2" w:name="_Toc467694378"/>
+      <w:bookmarkStart w:id="1" w:name="_Toc467694378"/>
       <w:r>
         <w:t>Revision History</w:t>
       </w:r>
-      <w:bookmarkEnd w:id="2"/>
+      <w:bookmarkEnd w:id="1"/>
       <w:r>
         <w:t xml:space="preserve"> </w:t>
       </w:r>
@@ -3837,12 +3835,12 @@
         <w:pStyle w:val="Heading1"/>
         <w:ind w:left="400" w:hanging="415"/>
       </w:pPr>
-      <w:bookmarkStart w:id="3" w:name="_Toc467694379"/>
+      <w:bookmarkStart w:id="2" w:name="_Toc467694379"/>
       <w:r>
         <w:lastRenderedPageBreak/>
         <w:t>Introduction</w:t>
       </w:r>
-      <w:bookmarkEnd w:id="3"/>
+      <w:bookmarkEnd w:id="2"/>
       <w:r>
         <w:t xml:space="preserve"> </w:t>
       </w:r>
@@ -3852,11 +3850,11 @@
         <w:pStyle w:val="Heading2"/>
         <w:ind w:left="482" w:hanging="497"/>
       </w:pPr>
-      <w:bookmarkStart w:id="4" w:name="_Toc467694380"/>
+      <w:bookmarkStart w:id="3" w:name="_Toc467694380"/>
       <w:r>
         <w:t>Purpose</w:t>
       </w:r>
-      <w:bookmarkEnd w:id="4"/>
+      <w:bookmarkEnd w:id="3"/>
       <w:r>
         <w:t xml:space="preserve">  </w:t>
       </w:r>
@@ -3876,6 +3874,12 @@
           <w:i w:val="0"/>
         </w:rPr>
       </w:pPr>
+      <w:r>
+        <w:rPr>
+          <w:i w:val="0"/>
+        </w:rPr>
+        <w:t>This document is the first version of SRS, it describes how the product, Enhanced Faculty Loading System aims how to improve the teaching capability of Asia Pacific College, how the product is used, who uses it and how it was developed. This document also explains the step by step interface of the product and all other requirements the product needs.</w:t>
+      </w:r>
     </w:p>
     <w:p>
       <w:pPr>
@@ -3890,11 +3894,11 @@
         <w:pStyle w:val="Heading2"/>
         <w:ind w:left="482" w:hanging="497"/>
       </w:pPr>
-      <w:bookmarkStart w:id="5" w:name="_Toc467694381"/>
+      <w:bookmarkStart w:id="4" w:name="_Toc467694381"/>
       <w:r>
         <w:t>Document Conventions</w:t>
       </w:r>
-      <w:bookmarkEnd w:id="5"/>
+      <w:bookmarkEnd w:id="4"/>
       <w:r>
         <w:t xml:space="preserve"> </w:t>
       </w:r>
@@ -3911,6 +3915,273 @@
       </w:r>
       <w:r>
         <w:t xml:space="preserve">for higher-level requirements are assumed to be inherited by detailed requirements, or whether every requirement statement is to have its own priority.&gt; </w:t>
+      </w:r>
+    </w:p>
+    <w:p>
+      <w:pPr>
+        <w:ind w:left="-5"/>
+        <w:rPr>
+          <w:i w:val="0"/>
+        </w:rPr>
+      </w:pPr>
+      <w:r>
+        <w:rPr>
+          <w:i w:val="0"/>
+        </w:rPr>
+        <w:t>While reading this document, certain words or phrases might be used for specific reasons. The document conventions are the following:</w:t>
+      </w:r>
+    </w:p>
+    <w:p>
+      <w:pPr>
+        <w:ind w:left="-5"/>
+        <w:rPr>
+          <w:i w:val="0"/>
+        </w:rPr>
+      </w:pPr>
+      <w:r>
+        <w:rPr>
+          <w:i w:val="0"/>
+        </w:rPr>
+        <w:t>Asia Pacific College</w:t>
+      </w:r>
+    </w:p>
+    <w:p>
+      <w:pPr>
+        <w:ind w:left="-5"/>
+        <w:rPr>
+          <w:i w:val="0"/>
+        </w:rPr>
+      </w:pPr>
+      <w:r>
+        <w:rPr>
+          <w:i w:val="0"/>
+        </w:rPr>
+        <w:tab/>
+      </w:r>
+      <w:r>
+        <w:rPr>
+          <w:i w:val="0"/>
+        </w:rPr>
+        <w:tab/>
+      </w:r>
+      <w:r>
+        <w:rPr>
+          <w:i w:val="0"/>
+        </w:rPr>
+        <w:tab/>
+        <w:t xml:space="preserve">Asia Pacific College is the designated client for the product. </w:t>
+      </w:r>
+      <w:r>
+        <w:rPr>
+          <w:i w:val="0"/>
+        </w:rPr>
+        <w:t>The school is one of the four Centers of Excellence in Information Technology in the Philippines which is why this product would further prove this matter.</w:t>
+      </w:r>
+    </w:p>
+    <w:p>
+      <w:pPr>
+        <w:ind w:left="-5"/>
+        <w:rPr>
+          <w:i w:val="0"/>
+        </w:rPr>
+      </w:pPr>
+      <w:r>
+        <w:rPr>
+          <w:i w:val="0"/>
+        </w:rPr>
+        <w:t>Executive Director</w:t>
+      </w:r>
+    </w:p>
+    <w:p>
+      <w:pPr>
+        <w:ind w:left="-5"/>
+        <w:rPr>
+          <w:i w:val="0"/>
+        </w:rPr>
+      </w:pPr>
+      <w:r>
+        <w:rPr>
+          <w:i w:val="0"/>
+        </w:rPr>
+        <w:tab/>
+      </w:r>
+      <w:r>
+        <w:rPr>
+          <w:i w:val="0"/>
+        </w:rPr>
+        <w:tab/>
+      </w:r>
+      <w:r>
+        <w:rPr>
+          <w:i w:val="0"/>
+        </w:rPr>
+        <w:tab/>
+        <w:t>The Executive Director is the head of School of Computing and Information Technology to which he/she will be the one to use the designated product.</w:t>
+      </w:r>
+    </w:p>
+    <w:p>
+      <w:pPr>
+        <w:ind w:left="-5"/>
+        <w:rPr>
+          <w:i w:val="0"/>
+        </w:rPr>
+      </w:pPr>
+      <w:r>
+        <w:rPr>
+          <w:i w:val="0"/>
+        </w:rPr>
+        <w:t xml:space="preserve">Faculty </w:t>
+      </w:r>
+    </w:p>
+    <w:p>
+      <w:pPr>
+        <w:ind w:left="-5"/>
+        <w:rPr>
+          <w:i w:val="0"/>
+        </w:rPr>
+      </w:pPr>
+      <w:r>
+        <w:rPr>
+          <w:i w:val="0"/>
+        </w:rPr>
+        <w:tab/>
+      </w:r>
+      <w:r>
+        <w:rPr>
+          <w:i w:val="0"/>
+        </w:rPr>
+        <w:tab/>
+      </w:r>
+      <w:r>
+        <w:rPr>
+          <w:i w:val="0"/>
+        </w:rPr>
+        <w:tab/>
+        <w:t>The faculty are the professors hired to teach in the school and also are the ones to be loaded with schedules.</w:t>
+      </w:r>
+    </w:p>
+    <w:p>
+      <w:pPr>
+        <w:ind w:left="-5"/>
+        <w:rPr>
+          <w:i w:val="0"/>
+        </w:rPr>
+      </w:pPr>
+      <w:r>
+        <w:rPr>
+          <w:i w:val="0"/>
+        </w:rPr>
+        <w:t>Algorithm</w:t>
+      </w:r>
+    </w:p>
+    <w:p>
+      <w:pPr>
+        <w:ind w:left="-5"/>
+        <w:rPr>
+          <w:i w:val="0"/>
+        </w:rPr>
+      </w:pPr>
+      <w:r>
+        <w:rPr>
+          <w:i w:val="0"/>
+        </w:rPr>
+        <w:tab/>
+      </w:r>
+      <w:r>
+        <w:rPr>
+          <w:i w:val="0"/>
+        </w:rPr>
+        <w:tab/>
+      </w:r>
+      <w:r>
+        <w:rPr>
+          <w:i w:val="0"/>
+        </w:rPr>
+        <w:tab/>
+        <w:t xml:space="preserve">A process or set of rules to be followed in calculation or other problem-solving operations, especially by a computer. </w:t>
+      </w:r>
+    </w:p>
+    <w:p>
+      <w:pPr>
+        <w:ind w:left="-5"/>
+        <w:rPr>
+          <w:i w:val="0"/>
+        </w:rPr>
+      </w:pPr>
+      <w:r>
+        <w:rPr>
+          <w:i w:val="0"/>
+        </w:rPr>
+        <w:lastRenderedPageBreak/>
+        <w:t>Reporting System</w:t>
+      </w:r>
+    </w:p>
+    <w:p>
+      <w:pPr>
+        <w:ind w:left="-5"/>
+        <w:rPr>
+          <w:i w:val="0"/>
+        </w:rPr>
+      </w:pPr>
+      <w:r>
+        <w:rPr>
+          <w:i w:val="0"/>
+        </w:rPr>
+        <w:tab/>
+      </w:r>
+      <w:r>
+        <w:rPr>
+          <w:i w:val="0"/>
+        </w:rPr>
+        <w:tab/>
+      </w:r>
+      <w:r>
+        <w:rPr>
+          <w:i w:val="0"/>
+        </w:rPr>
+        <w:tab/>
+        <w:t>It specifically shows how the loading is done and how the criteria are weighted.</w:t>
+      </w:r>
+    </w:p>
+    <w:p>
+      <w:pPr>
+        <w:ind w:left="-5"/>
+        <w:rPr>
+          <w:i w:val="0"/>
+        </w:rPr>
+      </w:pPr>
+      <w:r>
+        <w:rPr>
+          <w:i w:val="0"/>
+        </w:rPr>
+        <w:t>Intranet</w:t>
+      </w:r>
+    </w:p>
+    <w:p>
+      <w:pPr>
+        <w:ind w:left="-5"/>
+        <w:rPr>
+          <w:i w:val="0"/>
+        </w:rPr>
+      </w:pPr>
+      <w:r>
+        <w:rPr>
+          <w:i w:val="0"/>
+        </w:rPr>
+        <w:tab/>
+      </w:r>
+      <w:r>
+        <w:rPr>
+          <w:i w:val="0"/>
+        </w:rPr>
+        <w:tab/>
+      </w:r>
+      <w:r>
+        <w:rPr>
+          <w:i w:val="0"/>
+        </w:rPr>
+        <w:tab/>
+        <w:t>Since the Flavio System can only be accessed within the school, it is because its network is based on TCP/IP protocols belonging to an organization which is Asia Pacific College and it can only be accessed by the faculty and students within the school area.</w:t>
       </w:r>
     </w:p>
     <w:p>
@@ -3918,36 +4189,44 @@
         <w:pStyle w:val="Heading2"/>
         <w:ind w:left="482" w:hanging="497"/>
       </w:pPr>
-      <w:bookmarkStart w:id="6" w:name="_Toc467694382"/>
+      <w:bookmarkStart w:id="5" w:name="_Toc467694382"/>
       <w:r>
         <w:t>Intended Audience and Reading Suggestions</w:t>
       </w:r>
+      <w:bookmarkEnd w:id="5"/>
+      <w:r>
+        <w:t xml:space="preserve"> </w:t>
+      </w:r>
+    </w:p>
+    <w:p>
+      <w:pPr>
+        <w:ind w:left="-5"/>
+      </w:pPr>
+      <w:r>
+        <w:t xml:space="preserve">&lt;Describe the different types of reader that the document is intended for, such as developers, project managers, marketing staff, users, testers, and documentation writers. Describe what the rest of this SRS contains and how it is organized. Suggest a sequence for reading the document, beginning with the overview sections and proceeding through the sections that are most pertinent to each reader type.&gt; </w:t>
+      </w:r>
+    </w:p>
+    <w:p>
+      <w:pPr>
+        <w:ind w:left="-5"/>
+        <w:rPr>
+          <w:i w:val="0"/>
+        </w:rPr>
+      </w:pPr>
+      <w:r>
+        <w:rPr>
+          <w:i w:val="0"/>
+        </w:rPr>
+        <w:t xml:space="preserve">This document is intended for Executive Directors and the faculty members. </w:t>
+      </w:r>
+      <w:r>
+        <w:rPr>
+          <w:i w:val="0"/>
+        </w:rPr>
+        <w:t xml:space="preserve">The rest of the Software Requirements Specification document contains the overall description of the product such as its functions and user classes, the external requirements of the product which explains the walkthrough of the product and how the product came to be, and also all other requirements the product needs for its functionality. </w:t>
+      </w:r>
+      <w:bookmarkStart w:id="6" w:name="_GoBack"/>
       <w:bookmarkEnd w:id="6"/>
-      <w:r>
-        <w:t xml:space="preserve"> </w:t>
-      </w:r>
-    </w:p>
-    <w:p>
-      <w:pPr>
-        <w:ind w:left="-5"/>
-      </w:pPr>
-      <w:r>
-        <w:t xml:space="preserve">&lt;Describe the different types of reader that the document is intended for, such as developers, project managers, marketing staff, users, testers, and documentation writers. Describe what the rest of this SRS contains and how it is organized. Suggest a sequence for reading the document, beginning with the overview sections and proceeding through the sections that are most pertinent to each reader type.&gt; </w:t>
-      </w:r>
-    </w:p>
-    <w:p>
-      <w:pPr>
-        <w:ind w:left="-5"/>
-        <w:rPr>
-          <w:i w:val="0"/>
-        </w:rPr>
-      </w:pPr>
-      <w:r>
-        <w:rPr>
-          <w:i w:val="0"/>
-        </w:rPr>
-        <w:t xml:space="preserve">This document is intended for Executive Directors and the faculty members. </w:t>
-      </w:r>
     </w:p>
     <w:p>
       <w:pPr>
@@ -4005,11 +4284,7 @@
         <w:ind w:left="-5"/>
       </w:pPr>
       <w:r>
-        <w:t xml:space="preserve">&lt;List any other documents or Web addresses to which this SRS refers. These may include user interface style guides, contracts, standards, system requirements specifications, use case documents, or a vision and scope document. Provide enough information so that the reader could </w:t>
-      </w:r>
-      <w:r>
-        <w:lastRenderedPageBreak/>
-        <w:t xml:space="preserve">access a copy of each reference, including title, author, version number, date, and source or location.&gt; </w:t>
+        <w:t xml:space="preserve">&lt;List any other documents or Web addresses to which this SRS refers. These may include user interface style guides, contracts, standards, system requirements specifications, use case documents, or a vision and scope document. Provide enough information so that the reader could access a copy of each reference, including title, author, version number, date, and source or location.&gt; </w:t>
       </w:r>
     </w:p>
     <w:p>
@@ -4019,6 +4294,7 @@
       </w:pPr>
       <w:bookmarkStart w:id="9" w:name="_Toc467694385"/>
       <w:r>
+        <w:lastRenderedPageBreak/>
         <w:t>Overall Description</w:t>
       </w:r>
       <w:bookmarkEnd w:id="9"/>
@@ -5761,7 +6037,7 @@
         <w:noProof/>
         <w:sz w:val="20"/>
       </w:rPr>
-      <w:t>1</w:t>
+      <w:t>3</w:t>
     </w:r>
     <w:r>
       <w:rPr>
@@ -7081,7 +7357,7 @@
 </file>
 
 <file path=customXml/itemProps1.xml><?xml version="1.0" encoding="utf-8"?>
-<ds:datastoreItem xmlns:ds="http://schemas.openxmlformats.org/officeDocument/2006/customXml" ds:itemID="{4E33B11B-A178-420E-914E-67D3BFE99BAE}">
+<ds:datastoreItem xmlns:ds="http://schemas.openxmlformats.org/officeDocument/2006/customXml" ds:itemID="{46735268-EF6B-4BC4-BD65-66581D86D5BE}">
   <ds:schemaRefs>
     <ds:schemaRef ds:uri="http://schemas.openxmlformats.org/officeDocument/2006/bibliography"/>
   </ds:schemaRefs>

</xml_diff>